<commit_message>
Replace PNG header logo with its svg pendant
</commit_message>
<xml_diff>
--- a/contao/templates/docx/course_confirmation.docx
+++ b/contao/templates/docx/course_confirmation.docx
@@ -1,6 +1,6 @@
 
 <file path=word/document.xml><?xml version="1.0" encoding="utf-8"?>
-<w:document xmlns:wpc="http://schemas.microsoft.com/office/word/2010/wordprocessingCanvas" xmlns:cx="http://schemas.microsoft.com/office/drawing/2014/chartex" xmlns:mc="http://schemas.openxmlformats.org/markup-compatibility/2006" xmlns:o="urn:schemas-microsoft-com:office:office" xmlns:r="http://schemas.openxmlformats.org/officeDocument/2006/relationships" xmlns:m="http://schemas.openxmlformats.org/officeDocument/2006/math" xmlns:v="urn:schemas-microsoft-com:vml" xmlns:wp14="http://schemas.microsoft.com/office/word/2010/wordprocessingDrawing" xmlns:wp="http://schemas.openxmlformats.org/drawingml/2006/wordprocessingDrawing" xmlns:w10="urn:schemas-microsoft-com:office:word" xmlns:w="http://schemas.openxmlformats.org/wordprocessingml/2006/main" xmlns:w14="http://schemas.microsoft.com/office/word/2010/wordml" xmlns:w15="http://schemas.microsoft.com/office/word/2012/wordml" xmlns:w16se="http://schemas.microsoft.com/office/word/2015/wordml/symex" xmlns:wpg="http://schemas.microsoft.com/office/word/2010/wordprocessingGroup" xmlns:wpi="http://schemas.microsoft.com/office/word/2010/wordprocessingInk" xmlns:wne="http://schemas.microsoft.com/office/word/2006/wordml" xmlns:wps="http://schemas.microsoft.com/office/word/2010/wordprocessingShape" mc:Ignorable="w14 w15 w16se wp14">
+<w:document xmlns:wpc="http://schemas.microsoft.com/office/word/2010/wordprocessingCanvas" xmlns:cx="http://schemas.microsoft.com/office/drawing/2014/chartex" xmlns:cx1="http://schemas.microsoft.com/office/drawing/2015/9/8/chartex" xmlns:cx2="http://schemas.microsoft.com/office/drawing/2015/10/21/chartex" xmlns:cx3="http://schemas.microsoft.com/office/drawing/2016/5/9/chartex" xmlns:cx4="http://schemas.microsoft.com/office/drawing/2016/5/10/chartex" xmlns:cx5="http://schemas.microsoft.com/office/drawing/2016/5/11/chartex" xmlns:cx6="http://schemas.microsoft.com/office/drawing/2016/5/12/chartex" xmlns:cx7="http://schemas.microsoft.com/office/drawing/2016/5/13/chartex" xmlns:cx8="http://schemas.microsoft.com/office/drawing/2016/5/14/chartex" xmlns:mc="http://schemas.openxmlformats.org/markup-compatibility/2006" xmlns:aink="http://schemas.microsoft.com/office/drawing/2016/ink" xmlns:am3d="http://schemas.microsoft.com/office/drawing/2017/model3d" xmlns:o="urn:schemas-microsoft-com:office:office" xmlns:oel="http://schemas.microsoft.com/office/2019/extlst" xmlns:r="http://schemas.openxmlformats.org/officeDocument/2006/relationships" xmlns:m="http://schemas.openxmlformats.org/officeDocument/2006/math" xmlns:v="urn:schemas-microsoft-com:vml" xmlns:wp14="http://schemas.microsoft.com/office/word/2010/wordprocessingDrawing" xmlns:wp="http://schemas.openxmlformats.org/drawingml/2006/wordprocessingDrawing" xmlns:w10="urn:schemas-microsoft-com:office:word" xmlns:w="http://schemas.openxmlformats.org/wordprocessingml/2006/main" xmlns:w14="http://schemas.microsoft.com/office/word/2010/wordml" xmlns:w15="http://schemas.microsoft.com/office/word/2012/wordml" xmlns:w16cex="http://schemas.microsoft.com/office/word/2018/wordml/cex" xmlns:w16cid="http://schemas.microsoft.com/office/word/2016/wordml/cid" xmlns:w16="http://schemas.microsoft.com/office/word/2018/wordml" xmlns:w16sdtdh="http://schemas.microsoft.com/office/word/2020/wordml/sdtdatahash" xmlns:w16se="http://schemas.microsoft.com/office/word/2015/wordml/symex" xmlns:wpg="http://schemas.microsoft.com/office/word/2010/wordprocessingGroup" xmlns:wpi="http://schemas.microsoft.com/office/word/2010/wordprocessingInk" xmlns:wne="http://schemas.microsoft.com/office/word/2006/wordml" xmlns:wps="http://schemas.microsoft.com/office/word/2010/wordprocessingShape" mc:Ignorable="w14 w15 w16se w16cid w16 w16cex w16sdtdh wp14">
   <w:body>
     <w:p>
       <w:pPr>
@@ -74,7 +74,51 @@
           <w:szCs w:val="48"/>
           <w:lang w:val="de-CH"/>
         </w:rPr>
-        <w:t>${firstname} ${lastname}</w:t>
+        <w:t>${</w:t>
+      </w:r>
+      <w:proofErr w:type="spellStart"/>
+      <w:r>
+        <w:rPr>
+          <w:rFonts w:ascii="Century Gothic" w:hAnsi="Century Gothic"/>
+          <w:b/>
+          <w:sz w:val="48"/>
+          <w:szCs w:val="48"/>
+          <w:lang w:val="de-CH"/>
+        </w:rPr>
+        <w:t>firstname</w:t>
+      </w:r>
+      <w:proofErr w:type="spellEnd"/>
+      <w:r>
+        <w:rPr>
+          <w:rFonts w:ascii="Century Gothic" w:hAnsi="Century Gothic"/>
+          <w:b/>
+          <w:sz w:val="48"/>
+          <w:szCs w:val="48"/>
+          <w:lang w:val="de-CH"/>
+        </w:rPr>
+        <w:t>} ${</w:t>
+      </w:r>
+      <w:proofErr w:type="spellStart"/>
+      <w:r>
+        <w:rPr>
+          <w:rFonts w:ascii="Century Gothic" w:hAnsi="Century Gothic"/>
+          <w:b/>
+          <w:sz w:val="48"/>
+          <w:szCs w:val="48"/>
+          <w:lang w:val="de-CH"/>
+        </w:rPr>
+        <w:t>lastname</w:t>
+      </w:r>
+      <w:proofErr w:type="spellEnd"/>
+      <w:r>
+        <w:rPr>
+          <w:rFonts w:ascii="Century Gothic" w:hAnsi="Century Gothic"/>
+          <w:b/>
+          <w:sz w:val="48"/>
+          <w:szCs w:val="48"/>
+          <w:lang w:val="de-CH"/>
+        </w:rPr>
+        <w:t>}</w:t>
       </w:r>
     </w:p>
     <w:p>
@@ -96,7 +140,23 @@
           <w:rFonts w:ascii="Century Gothic" w:hAnsi="Century Gothic"/>
           <w:lang w:val="de-CH"/>
         </w:rPr>
-        <w:t>SAC-Mitgliedernummer: ${memberId}</w:t>
+        <w:t>SAC-Mitgliedernummer: ${</w:t>
+      </w:r>
+      <w:proofErr w:type="spellStart"/>
+      <w:r>
+        <w:rPr>
+          <w:rFonts w:ascii="Century Gothic" w:hAnsi="Century Gothic"/>
+          <w:lang w:val="de-CH"/>
+        </w:rPr>
+        <w:t>memberId</w:t>
+      </w:r>
+      <w:proofErr w:type="spellEnd"/>
+      <w:r>
+        <w:rPr>
+          <w:rFonts w:ascii="Century Gothic" w:hAnsi="Century Gothic"/>
+          <w:lang w:val="de-CH"/>
+        </w:rPr>
+        <w:t>}</w:t>
       </w:r>
       <w:r>
         <w:rPr>
@@ -170,17 +230,39 @@
           <w:szCs w:val="28"/>
           <w:lang w:val="de-CH"/>
         </w:rPr>
-        <w:t>${eventY</w:t>
-      </w:r>
-      <w:r>
-        <w:rPr>
-          <w:rFonts w:ascii="Century Gothic" w:hAnsi="Century Gothic"/>
-          <w:b/>
-          <w:sz w:val="28"/>
-          <w:szCs w:val="28"/>
-          <w:lang w:val="de-CH"/>
-        </w:rPr>
-        <w:t>ear}</w:t>
+        <w:t>${</w:t>
+      </w:r>
+      <w:proofErr w:type="spellStart"/>
+      <w:r>
+        <w:rPr>
+          <w:rFonts w:ascii="Century Gothic" w:hAnsi="Century Gothic"/>
+          <w:b/>
+          <w:sz w:val="28"/>
+          <w:szCs w:val="28"/>
+          <w:lang w:val="de-CH"/>
+        </w:rPr>
+        <w:t>eventY</w:t>
+      </w:r>
+      <w:r>
+        <w:rPr>
+          <w:rFonts w:ascii="Century Gothic" w:hAnsi="Century Gothic"/>
+          <w:b/>
+          <w:sz w:val="28"/>
+          <w:szCs w:val="28"/>
+          <w:lang w:val="de-CH"/>
+        </w:rPr>
+        <w:t>ear</w:t>
+      </w:r>
+      <w:proofErr w:type="spellEnd"/>
+      <w:r>
+        <w:rPr>
+          <w:rFonts w:ascii="Century Gothic" w:hAnsi="Century Gothic"/>
+          <w:b/>
+          <w:sz w:val="28"/>
+          <w:szCs w:val="28"/>
+          <w:lang w:val="de-CH"/>
+        </w:rPr>
+        <w:t>}</w:t>
       </w:r>
       <w:r>
         <w:rPr>
@@ -294,8 +376,9 @@
           <w:szCs w:val="48"/>
           <w:lang w:val="de-CH"/>
         </w:rPr>
-        <w:t>«${eventN</w:t>
-      </w:r>
+        <w:t>«${</w:t>
+      </w:r>
+      <w:proofErr w:type="spellStart"/>
       <w:r>
         <w:rPr>
           <w:rFonts w:ascii="Century Gothic" w:hAnsi="Century Gothic"/>
@@ -305,7 +388,30 @@
           <w:szCs w:val="48"/>
           <w:lang w:val="de-CH"/>
         </w:rPr>
-        <w:t>ame}»</w:t>
+        <w:t>eventN</w:t>
+      </w:r>
+      <w:r>
+        <w:rPr>
+          <w:rFonts w:ascii="Century Gothic" w:hAnsi="Century Gothic"/>
+          <w:b/>
+          <w:color w:val="FF0000"/>
+          <w:sz w:val="48"/>
+          <w:szCs w:val="48"/>
+          <w:lang w:val="de-CH"/>
+        </w:rPr>
+        <w:t>ame</w:t>
+      </w:r>
+      <w:proofErr w:type="spellEnd"/>
+      <w:r>
+        <w:rPr>
+          <w:rFonts w:ascii="Century Gothic" w:hAnsi="Century Gothic"/>
+          <w:b/>
+          <w:color w:val="FF0000"/>
+          <w:sz w:val="48"/>
+          <w:szCs w:val="48"/>
+          <w:lang w:val="de-CH"/>
+        </w:rPr>
+        <w:t>}»</w:t>
       </w:r>
     </w:p>
     <w:p>
@@ -364,7 +470,17 @@
           <w:szCs w:val="28"/>
           <w:lang w:val="de-CH"/>
         </w:rPr>
-        <w:t>${event</w:t>
+        <w:t>${</w:t>
+      </w:r>
+      <w:proofErr w:type="spellStart"/>
+      <w:r>
+        <w:rPr>
+          <w:rFonts w:ascii="Century Gothic" w:hAnsi="Century Gothic"/>
+          <w:sz w:val="28"/>
+          <w:szCs w:val="28"/>
+          <w:lang w:val="de-CH"/>
+        </w:rPr>
+        <w:t>event</w:t>
       </w:r>
       <w:r>
         <w:rPr>
@@ -382,7 +498,17 @@
           <w:szCs w:val="28"/>
           <w:lang w:val="de-CH"/>
         </w:rPr>
-        <w:t>ates}</w:t>
+        <w:t>ates</w:t>
+      </w:r>
+      <w:proofErr w:type="spellEnd"/>
+      <w:r>
+        <w:rPr>
+          <w:rFonts w:ascii="Century Gothic" w:hAnsi="Century Gothic"/>
+          <w:sz w:val="28"/>
+          <w:szCs w:val="28"/>
+          <w:lang w:val="de-CH"/>
+        </w:rPr>
+        <w:t>}</w:t>
       </w:r>
     </w:p>
     <w:p>
@@ -410,7 +536,7 @@
 </file>
 
 <file path=word/endnotes.xml><?xml version="1.0" encoding="utf-8"?>
-<w:endnotes xmlns:wpc="http://schemas.microsoft.com/office/word/2010/wordprocessingCanvas" xmlns:cx="http://schemas.microsoft.com/office/drawing/2014/chartex" xmlns:mc="http://schemas.openxmlformats.org/markup-compatibility/2006" xmlns:o="urn:schemas-microsoft-com:office:office" xmlns:r="http://schemas.openxmlformats.org/officeDocument/2006/relationships" xmlns:m="http://schemas.openxmlformats.org/officeDocument/2006/math" xmlns:v="urn:schemas-microsoft-com:vml" xmlns:wp14="http://schemas.microsoft.com/office/word/2010/wordprocessingDrawing" xmlns:wp="http://schemas.openxmlformats.org/drawingml/2006/wordprocessingDrawing" xmlns:w10="urn:schemas-microsoft-com:office:word" xmlns:w="http://schemas.openxmlformats.org/wordprocessingml/2006/main" xmlns:w14="http://schemas.microsoft.com/office/word/2010/wordml" xmlns:w15="http://schemas.microsoft.com/office/word/2012/wordml" xmlns:w16se="http://schemas.microsoft.com/office/word/2015/wordml/symex" xmlns:wpg="http://schemas.microsoft.com/office/word/2010/wordprocessingGroup" xmlns:wpi="http://schemas.microsoft.com/office/word/2010/wordprocessingInk" xmlns:wne="http://schemas.microsoft.com/office/word/2006/wordml" xmlns:wps="http://schemas.microsoft.com/office/word/2010/wordprocessingShape" mc:Ignorable="w14 w15 w16se wp14">
+<w:endnotes xmlns:wpc="http://schemas.microsoft.com/office/word/2010/wordprocessingCanvas" xmlns:cx="http://schemas.microsoft.com/office/drawing/2014/chartex" xmlns:cx1="http://schemas.microsoft.com/office/drawing/2015/9/8/chartex" xmlns:cx2="http://schemas.microsoft.com/office/drawing/2015/10/21/chartex" xmlns:cx3="http://schemas.microsoft.com/office/drawing/2016/5/9/chartex" xmlns:cx4="http://schemas.microsoft.com/office/drawing/2016/5/10/chartex" xmlns:cx5="http://schemas.microsoft.com/office/drawing/2016/5/11/chartex" xmlns:cx6="http://schemas.microsoft.com/office/drawing/2016/5/12/chartex" xmlns:cx7="http://schemas.microsoft.com/office/drawing/2016/5/13/chartex" xmlns:cx8="http://schemas.microsoft.com/office/drawing/2016/5/14/chartex" xmlns:mc="http://schemas.openxmlformats.org/markup-compatibility/2006" xmlns:aink="http://schemas.microsoft.com/office/drawing/2016/ink" xmlns:am3d="http://schemas.microsoft.com/office/drawing/2017/model3d" xmlns:o="urn:schemas-microsoft-com:office:office" xmlns:oel="http://schemas.microsoft.com/office/2019/extlst" xmlns:r="http://schemas.openxmlformats.org/officeDocument/2006/relationships" xmlns:m="http://schemas.openxmlformats.org/officeDocument/2006/math" xmlns:v="urn:schemas-microsoft-com:vml" xmlns:wp14="http://schemas.microsoft.com/office/word/2010/wordprocessingDrawing" xmlns:wp="http://schemas.openxmlformats.org/drawingml/2006/wordprocessingDrawing" xmlns:w10="urn:schemas-microsoft-com:office:word" xmlns:w="http://schemas.openxmlformats.org/wordprocessingml/2006/main" xmlns:w14="http://schemas.microsoft.com/office/word/2010/wordml" xmlns:w15="http://schemas.microsoft.com/office/word/2012/wordml" xmlns:w16cex="http://schemas.microsoft.com/office/word/2018/wordml/cex" xmlns:w16cid="http://schemas.microsoft.com/office/word/2016/wordml/cid" xmlns:w16="http://schemas.microsoft.com/office/word/2018/wordml" xmlns:w16sdtdh="http://schemas.microsoft.com/office/word/2020/wordml/sdtdatahash" xmlns:w16se="http://schemas.microsoft.com/office/word/2015/wordml/symex" xmlns:wpg="http://schemas.microsoft.com/office/word/2010/wordprocessingGroup" xmlns:wpi="http://schemas.microsoft.com/office/word/2010/wordprocessingInk" xmlns:wne="http://schemas.microsoft.com/office/word/2006/wordml" xmlns:wps="http://schemas.microsoft.com/office/word/2010/wordprocessingShape" mc:Ignorable="w14 w15 w16se w16cid w16 w16cex w16sdtdh wp14">
   <w:endnote w:type="separator" w:id="-1">
     <w:p>
       <w:pPr>
@@ -435,7 +561,7 @@
 </file>
 
 <file path=word/footer1.xml><?xml version="1.0" encoding="utf-8"?>
-<w:ftr xmlns:wpc="http://schemas.microsoft.com/office/word/2010/wordprocessingCanvas" xmlns:cx="http://schemas.microsoft.com/office/drawing/2014/chartex" xmlns:mc="http://schemas.openxmlformats.org/markup-compatibility/2006" xmlns:o="urn:schemas-microsoft-com:office:office" xmlns:r="http://schemas.openxmlformats.org/officeDocument/2006/relationships" xmlns:m="http://schemas.openxmlformats.org/officeDocument/2006/math" xmlns:v="urn:schemas-microsoft-com:vml" xmlns:wp14="http://schemas.microsoft.com/office/word/2010/wordprocessingDrawing" xmlns:wp="http://schemas.openxmlformats.org/drawingml/2006/wordprocessingDrawing" xmlns:w10="urn:schemas-microsoft-com:office:word" xmlns:w="http://schemas.openxmlformats.org/wordprocessingml/2006/main" xmlns:w14="http://schemas.microsoft.com/office/word/2010/wordml" xmlns:w15="http://schemas.microsoft.com/office/word/2012/wordml" xmlns:w16se="http://schemas.microsoft.com/office/word/2015/wordml/symex" xmlns:wpg="http://schemas.microsoft.com/office/word/2010/wordprocessingGroup" xmlns:wpi="http://schemas.microsoft.com/office/word/2010/wordprocessingInk" xmlns:wne="http://schemas.microsoft.com/office/word/2006/wordml" xmlns:wps="http://schemas.microsoft.com/office/word/2010/wordprocessingShape" mc:Ignorable="w14 w15 w16se wp14">
+<w:ftr xmlns:wpc="http://schemas.microsoft.com/office/word/2010/wordprocessingCanvas" xmlns:cx="http://schemas.microsoft.com/office/drawing/2014/chartex" xmlns:cx1="http://schemas.microsoft.com/office/drawing/2015/9/8/chartex" xmlns:cx2="http://schemas.microsoft.com/office/drawing/2015/10/21/chartex" xmlns:cx3="http://schemas.microsoft.com/office/drawing/2016/5/9/chartex" xmlns:cx4="http://schemas.microsoft.com/office/drawing/2016/5/10/chartex" xmlns:cx5="http://schemas.microsoft.com/office/drawing/2016/5/11/chartex" xmlns:cx6="http://schemas.microsoft.com/office/drawing/2016/5/12/chartex" xmlns:cx7="http://schemas.microsoft.com/office/drawing/2016/5/13/chartex" xmlns:cx8="http://schemas.microsoft.com/office/drawing/2016/5/14/chartex" xmlns:mc="http://schemas.openxmlformats.org/markup-compatibility/2006" xmlns:aink="http://schemas.microsoft.com/office/drawing/2016/ink" xmlns:am3d="http://schemas.microsoft.com/office/drawing/2017/model3d" xmlns:o="urn:schemas-microsoft-com:office:office" xmlns:oel="http://schemas.microsoft.com/office/2019/extlst" xmlns:r="http://schemas.openxmlformats.org/officeDocument/2006/relationships" xmlns:m="http://schemas.openxmlformats.org/officeDocument/2006/math" xmlns:v="urn:schemas-microsoft-com:vml" xmlns:wp14="http://schemas.microsoft.com/office/word/2010/wordprocessingDrawing" xmlns:wp="http://schemas.openxmlformats.org/drawingml/2006/wordprocessingDrawing" xmlns:w10="urn:schemas-microsoft-com:office:word" xmlns:w="http://schemas.openxmlformats.org/wordprocessingml/2006/main" xmlns:w14="http://schemas.microsoft.com/office/word/2010/wordml" xmlns:w15="http://schemas.microsoft.com/office/word/2012/wordml" xmlns:w16cex="http://schemas.microsoft.com/office/word/2018/wordml/cex" xmlns:w16cid="http://schemas.microsoft.com/office/word/2016/wordml/cid" xmlns:w16="http://schemas.microsoft.com/office/word/2018/wordml" xmlns:w16sdtdh="http://schemas.microsoft.com/office/word/2020/wordml/sdtdatahash" xmlns:w16se="http://schemas.microsoft.com/office/word/2015/wordml/symex" xmlns:wpg="http://schemas.microsoft.com/office/word/2010/wordprocessingGroup" xmlns:wpi="http://schemas.microsoft.com/office/word/2010/wordprocessingInk" xmlns:wne="http://schemas.microsoft.com/office/word/2006/wordml" xmlns:wps="http://schemas.microsoft.com/office/word/2010/wordprocessingShape" mc:Ignorable="w14 w15 w16se w16cid w16 w16cex w16sdtdh wp14">
   <w:p>
     <w:pPr>
       <w:pStyle w:val="Fuzeile"/>
@@ -445,7 +571,7 @@
 </file>
 
 <file path=word/footer2.xml><?xml version="1.0" encoding="utf-8"?>
-<w:ftr xmlns:wpc="http://schemas.microsoft.com/office/word/2010/wordprocessingCanvas" xmlns:cx="http://schemas.microsoft.com/office/drawing/2014/chartex" xmlns:mc="http://schemas.openxmlformats.org/markup-compatibility/2006" xmlns:o="urn:schemas-microsoft-com:office:office" xmlns:r="http://schemas.openxmlformats.org/officeDocument/2006/relationships" xmlns:m="http://schemas.openxmlformats.org/officeDocument/2006/math" xmlns:v="urn:schemas-microsoft-com:vml" xmlns:wp14="http://schemas.microsoft.com/office/word/2010/wordprocessingDrawing" xmlns:wp="http://schemas.openxmlformats.org/drawingml/2006/wordprocessingDrawing" xmlns:w10="urn:schemas-microsoft-com:office:word" xmlns:w="http://schemas.openxmlformats.org/wordprocessingml/2006/main" xmlns:w14="http://schemas.microsoft.com/office/word/2010/wordml" xmlns:w15="http://schemas.microsoft.com/office/word/2012/wordml" xmlns:w16se="http://schemas.microsoft.com/office/word/2015/wordml/symex" xmlns:wpg="http://schemas.microsoft.com/office/word/2010/wordprocessingGroup" xmlns:wpi="http://schemas.microsoft.com/office/word/2010/wordprocessingInk" xmlns:wne="http://schemas.microsoft.com/office/word/2006/wordml" xmlns:wps="http://schemas.microsoft.com/office/word/2010/wordprocessingShape" mc:Ignorable="w14 w15 w16se wp14">
+<w:ftr xmlns:wpc="http://schemas.microsoft.com/office/word/2010/wordprocessingCanvas" xmlns:cx="http://schemas.microsoft.com/office/drawing/2014/chartex" xmlns:cx1="http://schemas.microsoft.com/office/drawing/2015/9/8/chartex" xmlns:cx2="http://schemas.microsoft.com/office/drawing/2015/10/21/chartex" xmlns:cx3="http://schemas.microsoft.com/office/drawing/2016/5/9/chartex" xmlns:cx4="http://schemas.microsoft.com/office/drawing/2016/5/10/chartex" xmlns:cx5="http://schemas.microsoft.com/office/drawing/2016/5/11/chartex" xmlns:cx6="http://schemas.microsoft.com/office/drawing/2016/5/12/chartex" xmlns:cx7="http://schemas.microsoft.com/office/drawing/2016/5/13/chartex" xmlns:cx8="http://schemas.microsoft.com/office/drawing/2016/5/14/chartex" xmlns:mc="http://schemas.openxmlformats.org/markup-compatibility/2006" xmlns:aink="http://schemas.microsoft.com/office/drawing/2016/ink" xmlns:am3d="http://schemas.microsoft.com/office/drawing/2017/model3d" xmlns:o="urn:schemas-microsoft-com:office:office" xmlns:oel="http://schemas.microsoft.com/office/2019/extlst" xmlns:r="http://schemas.openxmlformats.org/officeDocument/2006/relationships" xmlns:m="http://schemas.openxmlformats.org/officeDocument/2006/math" xmlns:v="urn:schemas-microsoft-com:vml" xmlns:wp14="http://schemas.microsoft.com/office/word/2010/wordprocessingDrawing" xmlns:wp="http://schemas.openxmlformats.org/drawingml/2006/wordprocessingDrawing" xmlns:w10="urn:schemas-microsoft-com:office:word" xmlns:w="http://schemas.openxmlformats.org/wordprocessingml/2006/main" xmlns:w14="http://schemas.microsoft.com/office/word/2010/wordml" xmlns:w15="http://schemas.microsoft.com/office/word/2012/wordml" xmlns:w16cex="http://schemas.microsoft.com/office/word/2018/wordml/cex" xmlns:w16cid="http://schemas.microsoft.com/office/word/2016/wordml/cid" xmlns:w16="http://schemas.microsoft.com/office/word/2018/wordml" xmlns:w16sdtdh="http://schemas.microsoft.com/office/word/2020/wordml/sdtdatahash" xmlns:w16se="http://schemas.microsoft.com/office/word/2015/wordml/symex" xmlns:wpg="http://schemas.microsoft.com/office/word/2010/wordprocessingGroup" xmlns:wpi="http://schemas.microsoft.com/office/word/2010/wordprocessingInk" xmlns:wne="http://schemas.microsoft.com/office/word/2006/wordml" xmlns:wps="http://schemas.microsoft.com/office/word/2010/wordprocessingShape" mc:Ignorable="w14 w15 w16se w16cid w16 w16cex w16sdtdh wp14">
   <w:p>
     <w:pPr>
       <w:pBdr>
@@ -495,7 +621,26 @@
         <w:lang w:val="de-CH"/>
       </w:rPr>
       <w:br/>
-      <w:t>Bireggring 1</w:t>
+    </w:r>
+    <w:proofErr w:type="spellStart"/>
+    <w:r>
+      <w:rPr>
+        <w:rFonts w:ascii="Century Gothic" w:hAnsi="Century Gothic"/>
+        <w:sz w:val="28"/>
+        <w:szCs w:val="28"/>
+        <w:lang w:val="de-CH"/>
+      </w:rPr>
+      <w:t>Bireggring</w:t>
+    </w:r>
+    <w:proofErr w:type="spellEnd"/>
+    <w:r>
+      <w:rPr>
+        <w:rFonts w:ascii="Century Gothic" w:hAnsi="Century Gothic"/>
+        <w:sz w:val="28"/>
+        <w:szCs w:val="28"/>
+        <w:lang w:val="de-CH"/>
+      </w:rPr>
+      <w:t xml:space="preserve"> 1</w:t>
     </w:r>
     <w:r>
       <w:rPr>
@@ -524,17 +669,79 @@
         <w:szCs w:val="18"/>
         <w:lang w:val="de-CH"/>
       </w:rPr>
-      <w:t xml:space="preserve">Kurs-Nr: ${courseId}       </w:t>
-    </w:r>
-    <w:bookmarkStart w:id="0" w:name="_GoBack"/>
-    <w:bookmarkEnd w:id="0"/>
-    <w:r>
-      <w:rPr>
-        <w:sz w:val="18"/>
-        <w:szCs w:val="18"/>
-        <w:lang w:val="de-CH"/>
-      </w:rPr>
-      <w:t>Event-ID: ${eventId}</w:t>
+      <w:t>Kurs-</w:t>
+    </w:r>
+    <w:proofErr w:type="spellStart"/>
+    <w:r>
+      <w:rPr>
+        <w:sz w:val="18"/>
+        <w:szCs w:val="18"/>
+        <w:lang w:val="de-CH"/>
+      </w:rPr>
+      <w:t>Nr</w:t>
+    </w:r>
+    <w:proofErr w:type="spellEnd"/>
+    <w:r>
+      <w:rPr>
+        <w:sz w:val="18"/>
+        <w:szCs w:val="18"/>
+        <w:lang w:val="de-CH"/>
+      </w:rPr>
+      <w:t>: ${</w:t>
+    </w:r>
+    <w:proofErr w:type="spellStart"/>
+    <w:proofErr w:type="gramStart"/>
+    <w:r>
+      <w:rPr>
+        <w:sz w:val="18"/>
+        <w:szCs w:val="18"/>
+        <w:lang w:val="de-CH"/>
+      </w:rPr>
+      <w:t>courseId</w:t>
+    </w:r>
+    <w:proofErr w:type="spellEnd"/>
+    <w:r>
+      <w:rPr>
+        <w:sz w:val="18"/>
+        <w:szCs w:val="18"/>
+        <w:lang w:val="de-CH"/>
+      </w:rPr>
+      <w:t xml:space="preserve">}   </w:t>
+    </w:r>
+    <w:proofErr w:type="gramEnd"/>
+    <w:r>
+      <w:rPr>
+        <w:sz w:val="18"/>
+        <w:szCs w:val="18"/>
+        <w:lang w:val="de-CH"/>
+      </w:rPr>
+      <w:t xml:space="preserve">    </w:t>
+    </w:r>
+    <w:r>
+      <w:rPr>
+        <w:sz w:val="18"/>
+        <w:szCs w:val="18"/>
+        <w:lang w:val="de-CH"/>
+      </w:rPr>
+      <w:t>Event-ID: ${</w:t>
+    </w:r>
+    <w:proofErr w:type="spellStart"/>
+    <w:r>
+      <w:rPr>
+        <w:sz w:val="18"/>
+        <w:szCs w:val="18"/>
+        <w:lang w:val="de-CH"/>
+      </w:rPr>
+      <w:t>eventId</w:t>
+    </w:r>
+    <w:proofErr w:type="spellEnd"/>
+    <w:r>
+      <w:rPr>
+        <w:sz w:val="18"/>
+        <w:szCs w:val="18"/>
+        <w:lang w:val="de-CH"/>
+      </w:rPr>
+      <w:t>}</w:t>
     </w:r>
     <w:r>
       <w:rPr>
@@ -550,7 +757,25 @@
         <w:szCs w:val="18"/>
         <w:lang w:val="de-CH"/>
       </w:rPr>
-      <w:t xml:space="preserve">Member-ID: ${memberId}       </w:t>
+      <w:t>Member-ID: ${</w:t>
+    </w:r>
+    <w:proofErr w:type="spellStart"/>
+    <w:r>
+      <w:rPr>
+        <w:sz w:val="18"/>
+        <w:szCs w:val="18"/>
+        <w:lang w:val="de-CH"/>
+      </w:rPr>
+      <w:t>memberId</w:t>
+    </w:r>
+    <w:proofErr w:type="spellEnd"/>
+    <w:r>
+      <w:rPr>
+        <w:sz w:val="18"/>
+        <w:szCs w:val="18"/>
+        <w:lang w:val="de-CH"/>
+      </w:rPr>
+      <w:t xml:space="preserve">}       </w:t>
     </w:r>
     <w:r>
       <w:rPr>
@@ -568,6 +793,7 @@
       </w:rPr>
       <w:t>ID: ${</w:t>
     </w:r>
+    <w:proofErr w:type="spellStart"/>
     <w:r>
       <w:rPr>
         <w:sz w:val="18"/>
@@ -584,6 +810,7 @@
       </w:rPr>
       <w:t>d</w:t>
     </w:r>
+    <w:proofErr w:type="spellEnd"/>
     <w:r>
       <w:rPr>
         <w:sz w:val="18"/>
@@ -597,7 +824,7 @@
 </file>
 
 <file path=word/footer3.xml><?xml version="1.0" encoding="utf-8"?>
-<w:ftr xmlns:wpc="http://schemas.microsoft.com/office/word/2010/wordprocessingCanvas" xmlns:cx="http://schemas.microsoft.com/office/drawing/2014/chartex" xmlns:mc="http://schemas.openxmlformats.org/markup-compatibility/2006" xmlns:o="urn:schemas-microsoft-com:office:office" xmlns:r="http://schemas.openxmlformats.org/officeDocument/2006/relationships" xmlns:m="http://schemas.openxmlformats.org/officeDocument/2006/math" xmlns:v="urn:schemas-microsoft-com:vml" xmlns:wp14="http://schemas.microsoft.com/office/word/2010/wordprocessingDrawing" xmlns:wp="http://schemas.openxmlformats.org/drawingml/2006/wordprocessingDrawing" xmlns:w10="urn:schemas-microsoft-com:office:word" xmlns:w="http://schemas.openxmlformats.org/wordprocessingml/2006/main" xmlns:w14="http://schemas.microsoft.com/office/word/2010/wordml" xmlns:w15="http://schemas.microsoft.com/office/word/2012/wordml" xmlns:w16se="http://schemas.microsoft.com/office/word/2015/wordml/symex" xmlns:wpg="http://schemas.microsoft.com/office/word/2010/wordprocessingGroup" xmlns:wpi="http://schemas.microsoft.com/office/word/2010/wordprocessingInk" xmlns:wne="http://schemas.microsoft.com/office/word/2006/wordml" xmlns:wps="http://schemas.microsoft.com/office/word/2010/wordprocessingShape" mc:Ignorable="w14 w15 w16se wp14">
+<w:ftr xmlns:wpc="http://schemas.microsoft.com/office/word/2010/wordprocessingCanvas" xmlns:cx="http://schemas.microsoft.com/office/drawing/2014/chartex" xmlns:cx1="http://schemas.microsoft.com/office/drawing/2015/9/8/chartex" xmlns:cx2="http://schemas.microsoft.com/office/drawing/2015/10/21/chartex" xmlns:cx3="http://schemas.microsoft.com/office/drawing/2016/5/9/chartex" xmlns:cx4="http://schemas.microsoft.com/office/drawing/2016/5/10/chartex" xmlns:cx5="http://schemas.microsoft.com/office/drawing/2016/5/11/chartex" xmlns:cx6="http://schemas.microsoft.com/office/drawing/2016/5/12/chartex" xmlns:cx7="http://schemas.microsoft.com/office/drawing/2016/5/13/chartex" xmlns:cx8="http://schemas.microsoft.com/office/drawing/2016/5/14/chartex" xmlns:mc="http://schemas.openxmlformats.org/markup-compatibility/2006" xmlns:aink="http://schemas.microsoft.com/office/drawing/2016/ink" xmlns:am3d="http://schemas.microsoft.com/office/drawing/2017/model3d" xmlns:o="urn:schemas-microsoft-com:office:office" xmlns:oel="http://schemas.microsoft.com/office/2019/extlst" xmlns:r="http://schemas.openxmlformats.org/officeDocument/2006/relationships" xmlns:m="http://schemas.openxmlformats.org/officeDocument/2006/math" xmlns:v="urn:schemas-microsoft-com:vml" xmlns:wp14="http://schemas.microsoft.com/office/word/2010/wordprocessingDrawing" xmlns:wp="http://schemas.openxmlformats.org/drawingml/2006/wordprocessingDrawing" xmlns:w10="urn:schemas-microsoft-com:office:word" xmlns:w="http://schemas.openxmlformats.org/wordprocessingml/2006/main" xmlns:w14="http://schemas.microsoft.com/office/word/2010/wordml" xmlns:w15="http://schemas.microsoft.com/office/word/2012/wordml" xmlns:w16cex="http://schemas.microsoft.com/office/word/2018/wordml/cex" xmlns:w16cid="http://schemas.microsoft.com/office/word/2016/wordml/cid" xmlns:w16="http://schemas.microsoft.com/office/word/2018/wordml" xmlns:w16sdtdh="http://schemas.microsoft.com/office/word/2020/wordml/sdtdatahash" xmlns:w16se="http://schemas.microsoft.com/office/word/2015/wordml/symex" xmlns:wpg="http://schemas.microsoft.com/office/word/2010/wordprocessingGroup" xmlns:wpi="http://schemas.microsoft.com/office/word/2010/wordprocessingInk" xmlns:wne="http://schemas.microsoft.com/office/word/2006/wordml" xmlns:wps="http://schemas.microsoft.com/office/word/2010/wordprocessingShape" mc:Ignorable="w14 w15 w16se w16cid w16 w16cex w16sdtdh wp14">
   <w:p>
     <w:pPr>
       <w:pStyle w:val="Fuzeile"/>
@@ -607,7 +834,7 @@
 </file>
 
 <file path=word/footnotes.xml><?xml version="1.0" encoding="utf-8"?>
-<w:footnotes xmlns:wpc="http://schemas.microsoft.com/office/word/2010/wordprocessingCanvas" xmlns:cx="http://schemas.microsoft.com/office/drawing/2014/chartex" xmlns:mc="http://schemas.openxmlformats.org/markup-compatibility/2006" xmlns:o="urn:schemas-microsoft-com:office:office" xmlns:r="http://schemas.openxmlformats.org/officeDocument/2006/relationships" xmlns:m="http://schemas.openxmlformats.org/officeDocument/2006/math" xmlns:v="urn:schemas-microsoft-com:vml" xmlns:wp14="http://schemas.microsoft.com/office/word/2010/wordprocessingDrawing" xmlns:wp="http://schemas.openxmlformats.org/drawingml/2006/wordprocessingDrawing" xmlns:w10="urn:schemas-microsoft-com:office:word" xmlns:w="http://schemas.openxmlformats.org/wordprocessingml/2006/main" xmlns:w14="http://schemas.microsoft.com/office/word/2010/wordml" xmlns:w15="http://schemas.microsoft.com/office/word/2012/wordml" xmlns:w16se="http://schemas.microsoft.com/office/word/2015/wordml/symex" xmlns:wpg="http://schemas.microsoft.com/office/word/2010/wordprocessingGroup" xmlns:wpi="http://schemas.microsoft.com/office/word/2010/wordprocessingInk" xmlns:wne="http://schemas.microsoft.com/office/word/2006/wordml" xmlns:wps="http://schemas.microsoft.com/office/word/2010/wordprocessingShape" mc:Ignorable="w14 w15 w16se wp14">
+<w:footnotes xmlns:wpc="http://schemas.microsoft.com/office/word/2010/wordprocessingCanvas" xmlns:cx="http://schemas.microsoft.com/office/drawing/2014/chartex" xmlns:cx1="http://schemas.microsoft.com/office/drawing/2015/9/8/chartex" xmlns:cx2="http://schemas.microsoft.com/office/drawing/2015/10/21/chartex" xmlns:cx3="http://schemas.microsoft.com/office/drawing/2016/5/9/chartex" xmlns:cx4="http://schemas.microsoft.com/office/drawing/2016/5/10/chartex" xmlns:cx5="http://schemas.microsoft.com/office/drawing/2016/5/11/chartex" xmlns:cx6="http://schemas.microsoft.com/office/drawing/2016/5/12/chartex" xmlns:cx7="http://schemas.microsoft.com/office/drawing/2016/5/13/chartex" xmlns:cx8="http://schemas.microsoft.com/office/drawing/2016/5/14/chartex" xmlns:mc="http://schemas.openxmlformats.org/markup-compatibility/2006" xmlns:aink="http://schemas.microsoft.com/office/drawing/2016/ink" xmlns:am3d="http://schemas.microsoft.com/office/drawing/2017/model3d" xmlns:o="urn:schemas-microsoft-com:office:office" xmlns:oel="http://schemas.microsoft.com/office/2019/extlst" xmlns:r="http://schemas.openxmlformats.org/officeDocument/2006/relationships" xmlns:m="http://schemas.openxmlformats.org/officeDocument/2006/math" xmlns:v="urn:schemas-microsoft-com:vml" xmlns:wp14="http://schemas.microsoft.com/office/word/2010/wordprocessingDrawing" xmlns:wp="http://schemas.openxmlformats.org/drawingml/2006/wordprocessingDrawing" xmlns:w10="urn:schemas-microsoft-com:office:word" xmlns:w="http://schemas.openxmlformats.org/wordprocessingml/2006/main" xmlns:w14="http://schemas.microsoft.com/office/word/2010/wordml" xmlns:w15="http://schemas.microsoft.com/office/word/2012/wordml" xmlns:w16cex="http://schemas.microsoft.com/office/word/2018/wordml/cex" xmlns:w16cid="http://schemas.microsoft.com/office/word/2016/wordml/cid" xmlns:w16="http://schemas.microsoft.com/office/word/2018/wordml" xmlns:w16sdtdh="http://schemas.microsoft.com/office/word/2020/wordml/sdtdatahash" xmlns:w16se="http://schemas.microsoft.com/office/word/2015/wordml/symex" xmlns:wpg="http://schemas.microsoft.com/office/word/2010/wordprocessingGroup" xmlns:wpi="http://schemas.microsoft.com/office/word/2010/wordprocessingInk" xmlns:wne="http://schemas.microsoft.com/office/word/2006/wordml" xmlns:wps="http://schemas.microsoft.com/office/word/2010/wordprocessingShape" mc:Ignorable="w14 w15 w16se w16cid w16 w16cex w16sdtdh wp14">
   <w:footnote w:type="separator" w:id="-1">
     <w:p>
       <w:pPr>
@@ -632,7 +859,7 @@
 </file>
 
 <file path=word/header1.xml><?xml version="1.0" encoding="utf-8"?>
-<w:hdr xmlns:wpc="http://schemas.microsoft.com/office/word/2010/wordprocessingCanvas" xmlns:cx="http://schemas.microsoft.com/office/drawing/2014/chartex" xmlns:mc="http://schemas.openxmlformats.org/markup-compatibility/2006" xmlns:o="urn:schemas-microsoft-com:office:office" xmlns:r="http://schemas.openxmlformats.org/officeDocument/2006/relationships" xmlns:m="http://schemas.openxmlformats.org/officeDocument/2006/math" xmlns:v="urn:schemas-microsoft-com:vml" xmlns:wp14="http://schemas.microsoft.com/office/word/2010/wordprocessingDrawing" xmlns:wp="http://schemas.openxmlformats.org/drawingml/2006/wordprocessingDrawing" xmlns:w10="urn:schemas-microsoft-com:office:word" xmlns:w="http://schemas.openxmlformats.org/wordprocessingml/2006/main" xmlns:w14="http://schemas.microsoft.com/office/word/2010/wordml" xmlns:w15="http://schemas.microsoft.com/office/word/2012/wordml" xmlns:w16se="http://schemas.microsoft.com/office/word/2015/wordml/symex" xmlns:wpg="http://schemas.microsoft.com/office/word/2010/wordprocessingGroup" xmlns:wpi="http://schemas.microsoft.com/office/word/2010/wordprocessingInk" xmlns:wne="http://schemas.microsoft.com/office/word/2006/wordml" xmlns:wps="http://schemas.microsoft.com/office/word/2010/wordprocessingShape" mc:Ignorable="w14 w15 w16se wp14">
+<w:hdr xmlns:wpc="http://schemas.microsoft.com/office/word/2010/wordprocessingCanvas" xmlns:cx="http://schemas.microsoft.com/office/drawing/2014/chartex" xmlns:cx1="http://schemas.microsoft.com/office/drawing/2015/9/8/chartex" xmlns:cx2="http://schemas.microsoft.com/office/drawing/2015/10/21/chartex" xmlns:cx3="http://schemas.microsoft.com/office/drawing/2016/5/9/chartex" xmlns:cx4="http://schemas.microsoft.com/office/drawing/2016/5/10/chartex" xmlns:cx5="http://schemas.microsoft.com/office/drawing/2016/5/11/chartex" xmlns:cx6="http://schemas.microsoft.com/office/drawing/2016/5/12/chartex" xmlns:cx7="http://schemas.microsoft.com/office/drawing/2016/5/13/chartex" xmlns:cx8="http://schemas.microsoft.com/office/drawing/2016/5/14/chartex" xmlns:mc="http://schemas.openxmlformats.org/markup-compatibility/2006" xmlns:aink="http://schemas.microsoft.com/office/drawing/2016/ink" xmlns:am3d="http://schemas.microsoft.com/office/drawing/2017/model3d" xmlns:o="urn:schemas-microsoft-com:office:office" xmlns:oel="http://schemas.microsoft.com/office/2019/extlst" xmlns:r="http://schemas.openxmlformats.org/officeDocument/2006/relationships" xmlns:m="http://schemas.openxmlformats.org/officeDocument/2006/math" xmlns:v="urn:schemas-microsoft-com:vml" xmlns:wp14="http://schemas.microsoft.com/office/word/2010/wordprocessingDrawing" xmlns:wp="http://schemas.openxmlformats.org/drawingml/2006/wordprocessingDrawing" xmlns:w10="urn:schemas-microsoft-com:office:word" xmlns:w="http://schemas.openxmlformats.org/wordprocessingml/2006/main" xmlns:w14="http://schemas.microsoft.com/office/word/2010/wordml" xmlns:w15="http://schemas.microsoft.com/office/word/2012/wordml" xmlns:w16cex="http://schemas.microsoft.com/office/word/2018/wordml/cex" xmlns:w16cid="http://schemas.microsoft.com/office/word/2016/wordml/cid" xmlns:w16="http://schemas.microsoft.com/office/word/2018/wordml" xmlns:w16sdtdh="http://schemas.microsoft.com/office/word/2020/wordml/sdtdatahash" xmlns:w16se="http://schemas.microsoft.com/office/word/2015/wordml/symex" xmlns:wpg="http://schemas.microsoft.com/office/word/2010/wordprocessingGroup" xmlns:wpi="http://schemas.microsoft.com/office/word/2010/wordprocessingInk" xmlns:wne="http://schemas.microsoft.com/office/word/2006/wordml" xmlns:wps="http://schemas.microsoft.com/office/word/2010/wordprocessingShape" mc:Ignorable="w14 w15 w16se w16cid w16 w16cex w16sdtdh wp14">
   <w:p>
     <w:pPr>
       <w:pStyle w:val="Kopfzeile"/>
@@ -642,7 +869,7 @@
 </file>
 
 <file path=word/header2.xml><?xml version="1.0" encoding="utf-8"?>
-<w:hdr xmlns:wpc="http://schemas.microsoft.com/office/word/2010/wordprocessingCanvas" xmlns:cx="http://schemas.microsoft.com/office/drawing/2014/chartex" xmlns:mc="http://schemas.openxmlformats.org/markup-compatibility/2006" xmlns:o="urn:schemas-microsoft-com:office:office" xmlns:r="http://schemas.openxmlformats.org/officeDocument/2006/relationships" xmlns:m="http://schemas.openxmlformats.org/officeDocument/2006/math" xmlns:v="urn:schemas-microsoft-com:vml" xmlns:wp14="http://schemas.microsoft.com/office/word/2010/wordprocessingDrawing" xmlns:wp="http://schemas.openxmlformats.org/drawingml/2006/wordprocessingDrawing" xmlns:w10="urn:schemas-microsoft-com:office:word" xmlns:w="http://schemas.openxmlformats.org/wordprocessingml/2006/main" xmlns:w14="http://schemas.microsoft.com/office/word/2010/wordml" xmlns:w15="http://schemas.microsoft.com/office/word/2012/wordml" xmlns:w16se="http://schemas.microsoft.com/office/word/2015/wordml/symex" xmlns:wpg="http://schemas.microsoft.com/office/word/2010/wordprocessingGroup" xmlns:wpi="http://schemas.microsoft.com/office/word/2010/wordprocessingInk" xmlns:wne="http://schemas.microsoft.com/office/word/2006/wordml" xmlns:wps="http://schemas.microsoft.com/office/word/2010/wordprocessingShape" mc:Ignorable="w14 w15 w16se wp14">
+<w:hdr xmlns:wpc="http://schemas.microsoft.com/office/word/2010/wordprocessingCanvas" xmlns:cx="http://schemas.microsoft.com/office/drawing/2014/chartex" xmlns:cx1="http://schemas.microsoft.com/office/drawing/2015/9/8/chartex" xmlns:cx2="http://schemas.microsoft.com/office/drawing/2015/10/21/chartex" xmlns:cx3="http://schemas.microsoft.com/office/drawing/2016/5/9/chartex" xmlns:cx4="http://schemas.microsoft.com/office/drawing/2016/5/10/chartex" xmlns:cx5="http://schemas.microsoft.com/office/drawing/2016/5/11/chartex" xmlns:cx6="http://schemas.microsoft.com/office/drawing/2016/5/12/chartex" xmlns:cx7="http://schemas.microsoft.com/office/drawing/2016/5/13/chartex" xmlns:cx8="http://schemas.microsoft.com/office/drawing/2016/5/14/chartex" xmlns:mc="http://schemas.openxmlformats.org/markup-compatibility/2006" xmlns:aink="http://schemas.microsoft.com/office/drawing/2016/ink" xmlns:am3d="http://schemas.microsoft.com/office/drawing/2017/model3d" xmlns:o="urn:schemas-microsoft-com:office:office" xmlns:oel="http://schemas.microsoft.com/office/2019/extlst" xmlns:r="http://schemas.openxmlformats.org/officeDocument/2006/relationships" xmlns:m="http://schemas.openxmlformats.org/officeDocument/2006/math" xmlns:v="urn:schemas-microsoft-com:vml" xmlns:wp14="http://schemas.microsoft.com/office/word/2010/wordprocessingDrawing" xmlns:wp="http://schemas.openxmlformats.org/drawingml/2006/wordprocessingDrawing" xmlns:w10="urn:schemas-microsoft-com:office:word" xmlns:w="http://schemas.openxmlformats.org/wordprocessingml/2006/main" xmlns:w14="http://schemas.microsoft.com/office/word/2010/wordml" xmlns:w15="http://schemas.microsoft.com/office/word/2012/wordml" xmlns:w16cex="http://schemas.microsoft.com/office/word/2018/wordml/cex" xmlns:w16cid="http://schemas.microsoft.com/office/word/2016/wordml/cid" xmlns:w16="http://schemas.microsoft.com/office/word/2018/wordml" xmlns:w16sdtdh="http://schemas.microsoft.com/office/word/2020/wordml/sdtdatahash" xmlns:w16se="http://schemas.microsoft.com/office/word/2015/wordml/symex" xmlns:wpg="http://schemas.microsoft.com/office/word/2010/wordprocessingGroup" xmlns:wpi="http://schemas.microsoft.com/office/word/2010/wordprocessingInk" xmlns:wne="http://schemas.microsoft.com/office/word/2006/wordml" xmlns:wps="http://schemas.microsoft.com/office/word/2010/wordprocessingShape" mc:Ignorable="w14 w15 w16se w16cid w16 w16cex w16sdtdh wp14">
   <w:p>
     <w:pPr>
       <w:pStyle w:val="Kopfzeile"/>
@@ -651,13 +878,12 @@
     <w:r>
       <w:rPr>
         <w:noProof/>
-        <w:lang w:val="de-CH" w:eastAsia="de-CH"/>
       </w:rPr>
       <w:drawing>
-        <wp:inline distT="0" distB="0" distL="0" distR="0">
-          <wp:extent cx="1856258" cy="774873"/>
-          <wp:effectExtent l="0" t="0" r="0" b="6350"/>
-          <wp:docPr id="1" name="Grafik 1"/>
+        <wp:inline distT="0" distB="0" distL="0" distR="0" wp14:anchorId="4E4C0D11" wp14:editId="7E3BD536">
+          <wp:extent cx="1828800" cy="771525"/>
+          <wp:effectExtent l="0" t="0" r="0" b="9525"/>
+          <wp:docPr id="623887861" name="Grafik 4"/>
           <wp:cNvGraphicFramePr>
             <a:graphicFrameLocks xmlns:a="http://schemas.openxmlformats.org/drawingml/2006/main" noChangeAspect="1"/>
           </wp:cNvGraphicFramePr>
@@ -665,7 +891,7 @@
             <a:graphicData uri="http://schemas.openxmlformats.org/drawingml/2006/picture">
               <pic:pic xmlns:pic="http://schemas.openxmlformats.org/drawingml/2006/picture">
                 <pic:nvPicPr>
-                  <pic:cNvPr id="1" name="logo-sac-pilatus.png"/>
+                  <pic:cNvPr id="623887861" name="Grafik 623887861"/>
                   <pic:cNvPicPr/>
                 </pic:nvPicPr>
                 <pic:blipFill>
@@ -673,6 +899,9 @@
                     <a:extLst>
                       <a:ext uri="{28A0092B-C50C-407E-A947-70E740481C1C}">
                         <a14:useLocalDpi xmlns:a14="http://schemas.microsoft.com/office/drawing/2010/main" val="0"/>
+                      </a:ext>
+                      <a:ext uri="{96DAC541-7B7A-43D3-8B79-37D633B846F1}">
+                        <asvg:svgBlip xmlns:asvg="http://schemas.microsoft.com/office/drawing/2016/SVG/main" r:embed="rId2"/>
                       </a:ext>
                     </a:extLst>
                   </a:blip>
@@ -683,7 +912,7 @@
                 <pic:spPr>
                   <a:xfrm>
                     <a:off x="0" y="0"/>
-                    <a:ext cx="1891833" cy="789723"/>
+                    <a:ext cx="1828800" cy="771525"/>
                   </a:xfrm>
                   <a:prstGeom prst="rect">
                     <a:avLst/>
@@ -700,7 +929,7 @@
 </file>
 
 <file path=word/header3.xml><?xml version="1.0" encoding="utf-8"?>
-<w:hdr xmlns:wpc="http://schemas.microsoft.com/office/word/2010/wordprocessingCanvas" xmlns:cx="http://schemas.microsoft.com/office/drawing/2014/chartex" xmlns:mc="http://schemas.openxmlformats.org/markup-compatibility/2006" xmlns:o="urn:schemas-microsoft-com:office:office" xmlns:r="http://schemas.openxmlformats.org/officeDocument/2006/relationships" xmlns:m="http://schemas.openxmlformats.org/officeDocument/2006/math" xmlns:v="urn:schemas-microsoft-com:vml" xmlns:wp14="http://schemas.microsoft.com/office/word/2010/wordprocessingDrawing" xmlns:wp="http://schemas.openxmlformats.org/drawingml/2006/wordprocessingDrawing" xmlns:w10="urn:schemas-microsoft-com:office:word" xmlns:w="http://schemas.openxmlformats.org/wordprocessingml/2006/main" xmlns:w14="http://schemas.microsoft.com/office/word/2010/wordml" xmlns:w15="http://schemas.microsoft.com/office/word/2012/wordml" xmlns:w16se="http://schemas.microsoft.com/office/word/2015/wordml/symex" xmlns:wpg="http://schemas.microsoft.com/office/word/2010/wordprocessingGroup" xmlns:wpi="http://schemas.microsoft.com/office/word/2010/wordprocessingInk" xmlns:wne="http://schemas.microsoft.com/office/word/2006/wordml" xmlns:wps="http://schemas.microsoft.com/office/word/2010/wordprocessingShape" mc:Ignorable="w14 w15 w16se wp14">
+<w:hdr xmlns:wpc="http://schemas.microsoft.com/office/word/2010/wordprocessingCanvas" xmlns:cx="http://schemas.microsoft.com/office/drawing/2014/chartex" xmlns:cx1="http://schemas.microsoft.com/office/drawing/2015/9/8/chartex" xmlns:cx2="http://schemas.microsoft.com/office/drawing/2015/10/21/chartex" xmlns:cx3="http://schemas.microsoft.com/office/drawing/2016/5/9/chartex" xmlns:cx4="http://schemas.microsoft.com/office/drawing/2016/5/10/chartex" xmlns:cx5="http://schemas.microsoft.com/office/drawing/2016/5/11/chartex" xmlns:cx6="http://schemas.microsoft.com/office/drawing/2016/5/12/chartex" xmlns:cx7="http://schemas.microsoft.com/office/drawing/2016/5/13/chartex" xmlns:cx8="http://schemas.microsoft.com/office/drawing/2016/5/14/chartex" xmlns:mc="http://schemas.openxmlformats.org/markup-compatibility/2006" xmlns:aink="http://schemas.microsoft.com/office/drawing/2016/ink" xmlns:am3d="http://schemas.microsoft.com/office/drawing/2017/model3d" xmlns:o="urn:schemas-microsoft-com:office:office" xmlns:oel="http://schemas.microsoft.com/office/2019/extlst" xmlns:r="http://schemas.openxmlformats.org/officeDocument/2006/relationships" xmlns:m="http://schemas.openxmlformats.org/officeDocument/2006/math" xmlns:v="urn:schemas-microsoft-com:vml" xmlns:wp14="http://schemas.microsoft.com/office/word/2010/wordprocessingDrawing" xmlns:wp="http://schemas.openxmlformats.org/drawingml/2006/wordprocessingDrawing" xmlns:w10="urn:schemas-microsoft-com:office:word" xmlns:w="http://schemas.openxmlformats.org/wordprocessingml/2006/main" xmlns:w14="http://schemas.microsoft.com/office/word/2010/wordml" xmlns:w15="http://schemas.microsoft.com/office/word/2012/wordml" xmlns:w16cex="http://schemas.microsoft.com/office/word/2018/wordml/cex" xmlns:w16cid="http://schemas.microsoft.com/office/word/2016/wordml/cid" xmlns:w16="http://schemas.microsoft.com/office/word/2018/wordml" xmlns:w16sdtdh="http://schemas.microsoft.com/office/word/2020/wordml/sdtdatahash" xmlns:w16se="http://schemas.microsoft.com/office/word/2015/wordml/symex" xmlns:wpg="http://schemas.microsoft.com/office/word/2010/wordprocessingGroup" xmlns:wpi="http://schemas.microsoft.com/office/word/2010/wordprocessingInk" xmlns:wne="http://schemas.microsoft.com/office/word/2006/wordml" xmlns:wps="http://schemas.microsoft.com/office/word/2010/wordprocessingShape" mc:Ignorable="w14 w15 w16se w16cid w16 w16cex w16sdtdh wp14">
   <w:p>
     <w:pPr>
       <w:pStyle w:val="Kopfzeile"/>
@@ -710,7 +939,7 @@
 </file>
 
 <file path=word/styles.xml><?xml version="1.0" encoding="utf-8"?>
-<w:styles xmlns:mc="http://schemas.openxmlformats.org/markup-compatibility/2006" xmlns:r="http://schemas.openxmlformats.org/officeDocument/2006/relationships" xmlns:w="http://schemas.openxmlformats.org/wordprocessingml/2006/main" xmlns:w14="http://schemas.microsoft.com/office/word/2010/wordml" xmlns:w15="http://schemas.microsoft.com/office/word/2012/wordml" xmlns:w16se="http://schemas.microsoft.com/office/word/2015/wordml/symex" mc:Ignorable="w14 w15 w16se">
+<w:styles xmlns:mc="http://schemas.openxmlformats.org/markup-compatibility/2006" xmlns:r="http://schemas.openxmlformats.org/officeDocument/2006/relationships" xmlns:w="http://schemas.openxmlformats.org/wordprocessingml/2006/main" xmlns:w14="http://schemas.microsoft.com/office/word/2010/wordml" xmlns:w15="http://schemas.microsoft.com/office/word/2012/wordml" xmlns:w16cex="http://schemas.microsoft.com/office/word/2018/wordml/cex" xmlns:w16cid="http://schemas.microsoft.com/office/word/2016/wordml/cid" xmlns:w16="http://schemas.microsoft.com/office/word/2018/wordml" xmlns:w16sdtdh="http://schemas.microsoft.com/office/word/2020/wordml/sdtdatahash" xmlns:w16se="http://schemas.microsoft.com/office/word/2015/wordml/symex" mc:Ignorable="w14 w15 w16se w16cid w16 w16cex w16sdtdh">
   <w:docDefaults>
     <w:rPrDefault>
       <w:rPr>
@@ -726,7 +955,7 @@
       </w:pPr>
     </w:pPrDefault>
   </w:docDefaults>
-  <w:latentStyles w:defLockedState="0" w:defUIPriority="99" w:defSemiHidden="0" w:defUnhideWhenUsed="0" w:defQFormat="0" w:count="371">
+  <w:latentStyles w:defLockedState="0" w:defUIPriority="99" w:defSemiHidden="0" w:defUnhideWhenUsed="0" w:defQFormat="0" w:count="376">
     <w:lsdException w:name="Normal" w:uiPriority="0" w:qFormat="1"/>
     <w:lsdException w:name="heading 1" w:uiPriority="9" w:qFormat="1"/>
     <w:lsdException w:name="heading 2" w:semiHidden="1" w:uiPriority="9" w:unhideWhenUsed="1" w:qFormat="1"/>
@@ -1098,6 +1327,11 @@
     <w:lsdException w:name="List Table 5 Dark Accent 6" w:uiPriority="50"/>
     <w:lsdException w:name="List Table 6 Colorful Accent 6" w:uiPriority="51"/>
     <w:lsdException w:name="List Table 7 Colorful Accent 6" w:uiPriority="52"/>
+    <w:lsdException w:name="Mention" w:semiHidden="1" w:unhideWhenUsed="1"/>
+    <w:lsdException w:name="Smart Hyperlink" w:semiHidden="1" w:unhideWhenUsed="1"/>
+    <w:lsdException w:name="Hashtag" w:semiHidden="1" w:unhideWhenUsed="1"/>
+    <w:lsdException w:name="Unresolved Mention" w:semiHidden="1" w:unhideWhenUsed="1"/>
+    <w:lsdException w:name="Smart Link" w:semiHidden="1" w:unhideWhenUsed="1"/>
   </w:latentStyles>
   <w:style w:type="paragraph" w:default="1" w:styleId="Standard">
     <w:name w:val="Normal"/>

</xml_diff>